<commit_message>
Added Blueprint Site Architecture Tool to the new blueprint page.
</commit_message>
<xml_diff>
--- a/supersite/routes/word/blueprint_template.docx
+++ b/supersite/routes/word/blueprint_template.docx
@@ -9,9 +9,13 @@
       <w:r>
         <w:t>{</w:t>
       </w:r>
+      <w:proofErr w:type="spellStart"/>
+      <w:proofErr w:type="gramStart"/>
       <w:r>
         <w:t>practiceName</w:t>
       </w:r>
+      <w:proofErr w:type="spellEnd"/>
+      <w:proofErr w:type="gramEnd"/>
       <w:r>
         <w:t>}</w:t>
       </w:r>
@@ -40,8 +44,21 @@
             <w:tcW w:w="4644" w:type="dxa"/>
           </w:tcPr>
           <w:p>
-            <w:r>
-              <w:t>Onboarder : {onboarder}</w:t>
+            <w:proofErr w:type="spellStart"/>
+            <w:r>
+              <w:t>Onboarder</w:t>
+            </w:r>
+            <w:proofErr w:type="spellEnd"/>
+            <w:r>
+              <w:t> : {</w:t>
+            </w:r>
+            <w:proofErr w:type="spellStart"/>
+            <w:r>
+              <w:t>onboarder</w:t>
+            </w:r>
+            <w:proofErr w:type="spellEnd"/>
+            <w:r>
+              <w:t>}</w:t>
             </w:r>
           </w:p>
         </w:tc>
@@ -64,16 +81,22 @@
           <w:u w:val="single"/>
         </w:rPr>
       </w:pPr>
+      <w:proofErr w:type="spellStart"/>
       <w:r>
         <w:rPr>
           <w:u w:val="single"/>
         </w:rPr>
         <w:t>Screenshots</w:t>
       </w:r>
+      <w:proofErr w:type="spellEnd"/>
     </w:p>
     <w:p>
       <w:r>
-        <w:t>Home : {home</w:t>
+        <w:t>Home : {</w:t>
+      </w:r>
+      <w:proofErr w:type="spellStart"/>
+      <w:r>
+        <w:t>home</w:t>
       </w:r>
       <w:r>
         <w:t>S</w:t>
@@ -81,19 +104,33 @@
       <w:r>
         <w:t>creenshot</w:t>
       </w:r>
+      <w:proofErr w:type="spellEnd"/>
       <w:r>
         <w:t>}</w:t>
       </w:r>
     </w:p>
     <w:p>
-      <w:r>
-        <w:t>Interior : {interior</w:t>
+      <w:proofErr w:type="spellStart"/>
+      <w:r>
+        <w:t>Interior</w:t>
+      </w:r>
+      <w:proofErr w:type="spellEnd"/>
+      <w:r>
+        <w:t> : {</w:t>
+      </w:r>
+      <w:proofErr w:type="spellStart"/>
+      <w:r>
+        <w:t>interior</w:t>
       </w:r>
       <w:r>
         <w:t>S</w:t>
       </w:r>
       <w:r>
-        <w:t>creenshot}</w:t>
+        <w:t>creenshot</w:t>
+      </w:r>
+      <w:proofErr w:type="spellEnd"/>
+      <w:r>
+        <w:t>}</w:t>
       </w:r>
     </w:p>
     <w:tbl>
@@ -120,15 +157,19 @@
             <w:tcW w:w="4644" w:type="dxa"/>
           </w:tcPr>
           <w:p>
+            <w:proofErr w:type="spellStart"/>
             <w:r>
               <w:t>Doctor</w:t>
             </w:r>
+            <w:proofErr w:type="spellEnd"/>
             <w:r>
               <w:t> : {</w:t>
             </w:r>
+            <w:proofErr w:type="spellStart"/>
             <w:r>
               <w:t>doctor</w:t>
             </w:r>
+            <w:proofErr w:type="spellEnd"/>
             <w:r>
               <w:t>}</w:t>
             </w:r>
@@ -140,14 +181,29 @@
           </w:tcPr>
           <w:p>
             <w:r>
-              <w:t>How many doctors</w:t>
-            </w:r>
+              <w:t xml:space="preserve">How </w:t>
+            </w:r>
+            <w:proofErr w:type="spellStart"/>
+            <w:r>
+              <w:t>many</w:t>
+            </w:r>
+            <w:proofErr w:type="spellEnd"/>
+            <w:r>
+              <w:t xml:space="preserve"> </w:t>
+            </w:r>
+            <w:proofErr w:type="spellStart"/>
+            <w:r>
+              <w:t>doctors</w:t>
+            </w:r>
+            <w:proofErr w:type="spellEnd"/>
             <w:r>
               <w:t>: {</w:t>
             </w:r>
+            <w:proofErr w:type="spellStart"/>
             <w:r>
               <w:t>howManyDoctors</w:t>
             </w:r>
+            <w:proofErr w:type="spellEnd"/>
             <w:r>
               <w:t>}</w:t>
             </w:r>
@@ -181,14 +237,13 @@
           </w:tcPr>
           <w:p>
             <w:r>
-              <w:t>Practice Name</w:t>
-            </w:r>
-            <w:r>
-              <w:t> : {</w:t>
-            </w:r>
+              <w:t>Practice Name : {</w:t>
+            </w:r>
+            <w:proofErr w:type="spellStart"/>
             <w:r>
               <w:t>practiceName</w:t>
             </w:r>
+            <w:proofErr w:type="spellEnd"/>
             <w:r>
               <w:t>}</w:t>
             </w:r>
@@ -200,42 +255,47 @@
           </w:tcPr>
           <w:p>
             <w:r>
-              <w:t>Contact Name</w:t>
-            </w:r>
-            <w:r>
-              <w:t>: {</w:t>
-            </w:r>
+              <w:t>Contact Name: {</w:t>
+            </w:r>
+            <w:proofErr w:type="spellStart"/>
             <w:r>
               <w:t>contactName</w:t>
             </w:r>
+            <w:proofErr w:type="spellEnd"/>
             <w:r>
               <w:t>}</w:t>
             </w:r>
           </w:p>
           <w:p>
             <w:r>
-              <w:t xml:space="preserve">Contact </w:t>
-            </w:r>
-            <w:r>
-              <w:t>Email</w:t>
-            </w:r>
-            <w:r>
-              <w:t>: {contactEmail}</w:t>
+              <w:t>Contact Email: {</w:t>
+            </w:r>
+            <w:proofErr w:type="spellStart"/>
+            <w:r>
+              <w:t>contactEmail</w:t>
+            </w:r>
+            <w:proofErr w:type="spellEnd"/>
+            <w:r>
+              <w:t>}</w:t>
             </w:r>
           </w:p>
           <w:p>
             <w:r>
-              <w:t>Contact N</w:t>
-            </w:r>
-            <w:r>
-              <w:t>umber</w:t>
-            </w:r>
-            <w:r>
-              <w:t>: {contact</w:t>
-            </w:r>
+              <w:t xml:space="preserve">Contact </w:t>
+            </w:r>
+            <w:proofErr w:type="spellStart"/>
             <w:r>
               <w:t>Number</w:t>
             </w:r>
+            <w:proofErr w:type="spellEnd"/>
+            <w:r>
+              <w:t>: {</w:t>
+            </w:r>
+            <w:proofErr w:type="spellStart"/>
+            <w:r>
+              <w:t>contactNumber</w:t>
+            </w:r>
+            <w:proofErr w:type="spellEnd"/>
             <w:r>
               <w:t>}</w:t>
             </w:r>
@@ -268,15 +328,19 @@
             <w:tcW w:w="4644" w:type="dxa"/>
           </w:tcPr>
           <w:p>
+            <w:proofErr w:type="spellStart"/>
             <w:r>
               <w:t>Address</w:t>
             </w:r>
+            <w:proofErr w:type="spellEnd"/>
             <w:r>
               <w:t> : {</w:t>
             </w:r>
+            <w:proofErr w:type="spellStart"/>
             <w:r>
               <w:t>address</w:t>
             </w:r>
+            <w:proofErr w:type="spellEnd"/>
             <w:r>
               <w:t>}</w:t>
             </w:r>
@@ -288,24 +352,49 @@
           </w:tcPr>
           <w:p>
             <w:r>
-              <w:t xml:space="preserve">How many </w:t>
-            </w:r>
-            <w:r>
-              <w:t>offices</w:t>
-            </w:r>
-            <w:r>
-              <w:t>: {howMany</w:t>
-            </w:r>
-            <w:r>
-              <w:t>Offices</w:t>
-            </w:r>
+              <w:t xml:space="preserve">How </w:t>
+            </w:r>
+            <w:proofErr w:type="spellStart"/>
+            <w:r>
+              <w:t>many</w:t>
+            </w:r>
+            <w:proofErr w:type="spellEnd"/>
+            <w:r>
+              <w:t xml:space="preserve"> offices: {</w:t>
+            </w:r>
+            <w:proofErr w:type="spellStart"/>
+            <w:r>
+              <w:t>howManyOffices</w:t>
+            </w:r>
+            <w:proofErr w:type="spellEnd"/>
             <w:r>
               <w:t>}</w:t>
             </w:r>
           </w:p>
           <w:p>
-            <w:r>
-              <w:t>Dear Doctor ID : {dearDoctorID}</w:t>
+            <w:proofErr w:type="spellStart"/>
+            <w:r>
+              <w:t>Dear</w:t>
+            </w:r>
+            <w:proofErr w:type="spellEnd"/>
+            <w:r>
+              <w:t xml:space="preserve"> </w:t>
+            </w:r>
+            <w:proofErr w:type="spellStart"/>
+            <w:r>
+              <w:t>Doctor</w:t>
+            </w:r>
+            <w:proofErr w:type="spellEnd"/>
+            <w:r>
+              <w:t xml:space="preserve"> ID : {</w:t>
+            </w:r>
+            <w:proofErr w:type="spellStart"/>
+            <w:r>
+              <w:t>dearDoctorID</w:t>
+            </w:r>
+            <w:proofErr w:type="spellEnd"/>
+            <w:r>
+              <w:t>}</w:t>
             </w:r>
           </w:p>
         </w:tc>
@@ -337,14 +426,13 @@
           </w:tcPr>
           <w:p>
             <w:r>
-              <w:t>Practice Email</w:t>
-            </w:r>
-            <w:r>
-              <w:t> : {</w:t>
-            </w:r>
+              <w:t>Practice Email : {</w:t>
+            </w:r>
+            <w:proofErr w:type="spellStart"/>
             <w:r>
               <w:t>practiceEmail</w:t>
             </w:r>
+            <w:proofErr w:type="spellEnd"/>
             <w:r>
               <w:t>}</w:t>
             </w:r>
@@ -367,17 +455,39 @@
           <w:szCs w:val="36"/>
         </w:rPr>
       </w:pPr>
+      <w:proofErr w:type="spellStart"/>
       <w:r>
         <w:rPr>
           <w:sz w:val="36"/>
           <w:szCs w:val="36"/>
         </w:rPr>
-        <w:t>Copywrite Section</w:t>
+        <w:t>Copywrite</w:t>
+      </w:r>
+      <w:proofErr w:type="spellEnd"/>
+      <w:r>
+        <w:rPr>
+          <w:sz w:val="36"/>
+          <w:szCs w:val="36"/>
+        </w:rPr>
+        <w:t xml:space="preserve"> Section</w:t>
       </w:r>
     </w:p>
     <w:p>
-      <w:r>
-        <w:t>Current Site URL : {currentSiteURL}</w:t>
+      <w:proofErr w:type="spellStart"/>
+      <w:r>
+        <w:t>Current</w:t>
+      </w:r>
+      <w:proofErr w:type="spellEnd"/>
+      <w:r>
+        <w:t xml:space="preserve"> Site URL : {</w:t>
+      </w:r>
+      <w:proofErr w:type="spellStart"/>
+      <w:r>
+        <w:t>currentSiteURL</w:t>
+      </w:r>
+      <w:proofErr w:type="spellEnd"/>
+      <w:r>
+        <w:t>}</w:t>
       </w:r>
     </w:p>
     <w:p>
@@ -394,36 +504,52 @@
       </w:r>
     </w:p>
     <w:p>
+      <w:proofErr w:type="spellStart"/>
       <w:r>
         <w:t>Username</w:t>
       </w:r>
-      <w:r>
-        <w:t> : {c</w:t>
-      </w:r>
-      <w:r>
-        <w:t>lientUsername</w:t>
-      </w:r>
+      <w:proofErr w:type="spellEnd"/>
+      <w:r>
+        <w:t> : {</w:t>
+      </w:r>
+      <w:proofErr w:type="spellStart"/>
+      <w:r>
+        <w:t>clientUsername</w:t>
+      </w:r>
+      <w:proofErr w:type="spellEnd"/>
       <w:r>
         <w:t>}</w:t>
       </w:r>
     </w:p>
     <w:p>
+      <w:proofErr w:type="spellStart"/>
       <w:r>
         <w:t>Password</w:t>
       </w:r>
-      <w:r>
-        <w:t> : {client</w:t>
-      </w:r>
-      <w:r>
-        <w:t>Password</w:t>
-      </w:r>
+      <w:proofErr w:type="spellEnd"/>
+      <w:r>
+        <w:t> : {</w:t>
+      </w:r>
+      <w:proofErr w:type="spellStart"/>
+      <w:r>
+        <w:t>clientPassword</w:t>
+      </w:r>
+      <w:proofErr w:type="spellEnd"/>
       <w:r>
         <w:t>}</w:t>
       </w:r>
     </w:p>
     <w:p>
       <w:r>
-        <w:t>Notes : {copywriteNotes}</w:t>
+        <w:t>Notes : {</w:t>
+      </w:r>
+      <w:proofErr w:type="spellStart"/>
+      <w:r>
+        <w:t>copywriteNotes</w:t>
+      </w:r>
+      <w:proofErr w:type="spellEnd"/>
+      <w:r>
+        <w:t>}</w:t>
       </w:r>
     </w:p>
     <w:p>
@@ -473,21 +599,41 @@
       <w:r>
         <w:t>Notes : {</w:t>
       </w:r>
+      <w:proofErr w:type="spellStart"/>
       <w:r>
         <w:t>designer</w:t>
       </w:r>
       <w:r>
-        <w:t>Notes}</w:t>
+        <w:t>Notes</w:t>
+      </w:r>
+      <w:proofErr w:type="spellEnd"/>
+      <w:r>
+        <w:t>}</w:t>
       </w:r>
     </w:p>
     <w:p>
-      <w:r>
-        <w:t>Special Notes :</w:t>
+      <w:proofErr w:type="spellStart"/>
+      <w:r>
+        <w:t>Special</w:t>
+      </w:r>
+      <w:proofErr w:type="spellEnd"/>
+      <w:r>
+        <w:t xml:space="preserve"> Notes :</w:t>
       </w:r>
     </w:p>
     <w:p>
       <w:r>
-        <w:t>{#specialNotes}</w:t>
+        <w:t>{#</w:t>
+      </w:r>
+      <w:proofErr w:type="spellStart"/>
+      <w:proofErr w:type="gramStart"/>
+      <w:r>
+        <w:t>specialNotes</w:t>
+      </w:r>
+      <w:proofErr w:type="spellEnd"/>
+      <w:proofErr w:type="gramEnd"/>
+      <w:r>
+        <w:t>}</w:t>
       </w:r>
     </w:p>
     <w:p>
@@ -510,13 +656,17 @@
     </w:p>
     <w:p>
       <w:r>
-        <w:t>{</w:t>
-      </w:r>
-      <w:r>
-        <w:t>/</w:t>
-      </w:r>
-      <w:r>
-        <w:t>specialNotes}</w:t>
+        <w:t>{/</w:t>
+      </w:r>
+      <w:proofErr w:type="spellStart"/>
+      <w:proofErr w:type="gramStart"/>
+      <w:r>
+        <w:t>specialNotes</w:t>
+      </w:r>
+      <w:proofErr w:type="spellEnd"/>
+      <w:proofErr w:type="gramEnd"/>
+      <w:r>
+        <w:t>}</w:t>
       </w:r>
     </w:p>
     <w:p/>
@@ -528,6 +678,7 @@
           <w:szCs w:val="36"/>
         </w:rPr>
       </w:pPr>
+      <w:proofErr w:type="spellStart"/>
       <w:r>
         <w:rPr>
           <w:sz w:val="36"/>
@@ -535,6 +686,7 @@
         </w:rPr>
         <w:t>Developer</w:t>
       </w:r>
+      <w:proofErr w:type="spellEnd"/>
       <w:r>
         <w:rPr>
           <w:sz w:val="36"/>
@@ -547,11 +699,13 @@
       <w:r>
         <w:t>Notes : {</w:t>
       </w:r>
-      <w:r>
-        <w:t>developer</w:t>
-      </w:r>
-      <w:r>
-        <w:t>Notes}</w:t>
+      <w:proofErr w:type="spellStart"/>
+      <w:r>
+        <w:t>developerNotes</w:t>
+      </w:r>
+      <w:proofErr w:type="spellEnd"/>
+      <w:r>
+        <w:t>}</w:t>
       </w:r>
     </w:p>
     <w:p/>
@@ -613,8 +767,19 @@
           <w:sz w:val="20"/>
           <w:szCs w:val="20"/>
         </w:rPr>
-        <w:t xml:space="preserve"> ( </w:t>
-      </w:r>
+        <w:t xml:space="preserve"> </w:t>
+      </w:r>
+      <w:proofErr w:type="gramStart"/>
+      <w:r>
+        <w:rPr>
+          <w:rFonts w:ascii="Microsoft Sans Serif" w:hAnsi="Microsoft Sans Serif" w:cs="Microsoft Sans Serif"/>
+          <w:bCs/>
+          <w:sz w:val="20"/>
+          <w:szCs w:val="20"/>
+        </w:rPr>
+        <w:t xml:space="preserve">( </w:t>
+      </w:r>
+      <w:proofErr w:type="spellStart"/>
       <w:r>
         <w:rPr>
           <w:rFonts w:ascii="Microsoft Sans Serif" w:hAnsi="Microsoft Sans Serif" w:cs="Microsoft Sans Serif"/>
@@ -622,8 +787,10 @@
           <w:sz w:val="16"/>
           <w:szCs w:val="16"/>
         </w:rPr>
-        <w:t xml:space="preserve">Std = Standard </w:t>
-      </w:r>
+        <w:t>Std</w:t>
+      </w:r>
+      <w:proofErr w:type="spellEnd"/>
+      <w:proofErr w:type="gramEnd"/>
       <w:r>
         <w:rPr>
           <w:rFonts w:ascii="Microsoft Sans Serif" w:hAnsi="Microsoft Sans Serif" w:cs="Microsoft Sans Serif"/>
@@ -631,8 +798,9 @@
           <w:sz w:val="16"/>
           <w:szCs w:val="16"/>
         </w:rPr>
-        <w:t>text</w:t>
-      </w:r>
+        <w:t xml:space="preserve"> = Standard </w:t>
+      </w:r>
+      <w:proofErr w:type="spellStart"/>
       <w:r>
         <w:rPr>
           <w:rFonts w:ascii="Microsoft Sans Serif" w:hAnsi="Microsoft Sans Serif" w:cs="Microsoft Sans Serif"/>
@@ -640,8 +808,9 @@
           <w:sz w:val="16"/>
           <w:szCs w:val="16"/>
         </w:rPr>
-        <w:t xml:space="preserve">/ </w:t>
-      </w:r>
+        <w:t>text</w:t>
+      </w:r>
+      <w:proofErr w:type="spellEnd"/>
       <w:r>
         <w:rPr>
           <w:rFonts w:ascii="Microsoft Sans Serif" w:hAnsi="Microsoft Sans Serif" w:cs="Microsoft Sans Serif"/>
@@ -649,8 +818,9 @@
           <w:sz w:val="16"/>
           <w:szCs w:val="16"/>
         </w:rPr>
-        <w:t>Cst = Custom</w:t>
-      </w:r>
+        <w:t xml:space="preserve">/ </w:t>
+      </w:r>
+      <w:proofErr w:type="spellStart"/>
       <w:r>
         <w:rPr>
           <w:rFonts w:ascii="Microsoft Sans Serif" w:hAnsi="Microsoft Sans Serif" w:cs="Microsoft Sans Serif"/>
@@ -658,8 +828,9 @@
           <w:sz w:val="16"/>
           <w:szCs w:val="16"/>
         </w:rPr>
-        <w:t xml:space="preserve"> / DD</w:t>
-      </w:r>
+        <w:t>Cst</w:t>
+      </w:r>
+      <w:proofErr w:type="spellEnd"/>
       <w:r>
         <w:rPr>
           <w:rFonts w:ascii="Microsoft Sans Serif" w:hAnsi="Microsoft Sans Serif" w:cs="Microsoft Sans Serif"/>
@@ -667,7 +838,7 @@
           <w:sz w:val="16"/>
           <w:szCs w:val="16"/>
         </w:rPr>
-        <w:t xml:space="preserve"> </w:t>
+        <w:t xml:space="preserve"> = Custom</w:t>
       </w:r>
       <w:r>
         <w:rPr>
@@ -676,7 +847,7 @@
           <w:sz w:val="16"/>
           <w:szCs w:val="16"/>
         </w:rPr>
-        <w:t>=</w:t>
+        <w:t xml:space="preserve"> / DD</w:t>
       </w:r>
       <w:r>
         <w:rPr>
@@ -694,7 +865,7 @@
           <w:sz w:val="16"/>
           <w:szCs w:val="16"/>
         </w:rPr>
-        <w:t>Dear Doctor</w:t>
+        <w:t>=</w:t>
       </w:r>
       <w:r>
         <w:rPr>
@@ -703,7 +874,67 @@
           <w:sz w:val="16"/>
           <w:szCs w:val="16"/>
         </w:rPr>
-        <w:t>/ SVP = Standard Vendor Page</w:t>
+        <w:t xml:space="preserve"> </w:t>
+      </w:r>
+      <w:proofErr w:type="spellStart"/>
+      <w:r>
+        <w:rPr>
+          <w:rFonts w:ascii="Microsoft Sans Serif" w:hAnsi="Microsoft Sans Serif" w:cs="Microsoft Sans Serif"/>
+          <w:bCs/>
+          <w:sz w:val="16"/>
+          <w:szCs w:val="16"/>
+        </w:rPr>
+        <w:t>Dear</w:t>
+      </w:r>
+      <w:proofErr w:type="spellEnd"/>
+      <w:r>
+        <w:rPr>
+          <w:rFonts w:ascii="Microsoft Sans Serif" w:hAnsi="Microsoft Sans Serif" w:cs="Microsoft Sans Serif"/>
+          <w:bCs/>
+          <w:sz w:val="16"/>
+          <w:szCs w:val="16"/>
+        </w:rPr>
+        <w:t xml:space="preserve"> </w:t>
+      </w:r>
+      <w:proofErr w:type="spellStart"/>
+      <w:r>
+        <w:rPr>
+          <w:rFonts w:ascii="Microsoft Sans Serif" w:hAnsi="Microsoft Sans Serif" w:cs="Microsoft Sans Serif"/>
+          <w:bCs/>
+          <w:sz w:val="16"/>
+          <w:szCs w:val="16"/>
+        </w:rPr>
+        <w:t>Doctor</w:t>
+      </w:r>
+      <w:proofErr w:type="spellEnd"/>
+      <w:r>
+        <w:rPr>
+          <w:rFonts w:ascii="Microsoft Sans Serif" w:hAnsi="Microsoft Sans Serif" w:cs="Microsoft Sans Serif"/>
+          <w:bCs/>
+          <w:sz w:val="16"/>
+          <w:szCs w:val="16"/>
+        </w:rPr>
+        <w:t xml:space="preserve">/ SVP = Standard </w:t>
+      </w:r>
+      <w:proofErr w:type="spellStart"/>
+      <w:r>
+        <w:rPr>
+          <w:rFonts w:ascii="Microsoft Sans Serif" w:hAnsi="Microsoft Sans Serif" w:cs="Microsoft Sans Serif"/>
+          <w:bCs/>
+          <w:sz w:val="16"/>
+          <w:szCs w:val="16"/>
+        </w:rPr>
+        <w:t>Vendor</w:t>
+      </w:r>
+      <w:proofErr w:type="spellEnd"/>
+      <w:r>
+        <w:rPr>
+          <w:rFonts w:ascii="Microsoft Sans Serif" w:hAnsi="Microsoft Sans Serif" w:cs="Microsoft Sans Serif"/>
+          <w:bCs/>
+          <w:sz w:val="16"/>
+          <w:szCs w:val="16"/>
+        </w:rPr>
+        <w:t xml:space="preserve"> Page</w:t>
       </w:r>
       <w:r>
         <w:rPr>
@@ -717,6 +948,7 @@
     </w:p>
     <w:p>
       <w:pPr>
+        <w:spacing w:after="0" w:line="240" w:lineRule="auto"/>
         <w:rPr>
           <w:rFonts w:ascii="Microsoft Sans Serif" w:hAnsi="Microsoft Sans Serif" w:cs="Microsoft Sans Serif"/>
           <w:bCs/>
@@ -733,6 +965,8 @@
         </w:rPr>
         <w:t>{#</w:t>
       </w:r>
+      <w:proofErr w:type="spellStart"/>
+      <w:proofErr w:type="gramStart"/>
       <w:r>
         <w:rPr>
           <w:rFonts w:ascii="Microsoft Sans Serif" w:hAnsi="Microsoft Sans Serif" w:cs="Microsoft Sans Serif"/>
@@ -742,6 +976,8 @@
         </w:rPr>
         <w:t>siteArchitecture</w:t>
       </w:r>
+      <w:proofErr w:type="spellEnd"/>
+      <w:proofErr w:type="gramEnd"/>
       <w:r>
         <w:rPr>
           <w:rFonts w:ascii="Microsoft Sans Serif" w:hAnsi="Microsoft Sans Serif" w:cs="Microsoft Sans Serif"/>
@@ -783,7 +1019,25 @@
                 <w:sz w:val="26"/>
                 <w:szCs w:val="26"/>
               </w:rPr>
-              <w:t>{parentPageName}</w:t>
+              <w:t>{</w:t>
+            </w:r>
+            <w:proofErr w:type="spellStart"/>
+            <w:r>
+              <w:rPr>
+                <w:b/>
+                <w:sz w:val="26"/>
+                <w:szCs w:val="26"/>
+              </w:rPr>
+              <w:t>parentPageName</w:t>
+            </w:r>
+            <w:proofErr w:type="spellEnd"/>
+            <w:r>
+              <w:rPr>
+                <w:b/>
+                <w:sz w:val="26"/>
+                <w:szCs w:val="26"/>
+              </w:rPr>
+              <w:t>}</w:t>
             </w:r>
           </w:p>
         </w:tc>
@@ -794,7 +1048,18 @@
           </w:tcPr>
           <w:p>
             <w:r>
-              <w:t>{pageNotes}</w:t>
+              <w:t>{</w:t>
+            </w:r>
+            <w:proofErr w:type="spellStart"/>
+            <w:r>
+              <w:t>pa</w:t>
+            </w:r>
+            <w:r>
+              <w:t>rentPageNotes</w:t>
+            </w:r>
+            <w:proofErr w:type="spellEnd"/>
+            <w:r>
+              <w:t>}</w:t>
             </w:r>
           </w:p>
         </w:tc>
@@ -823,6 +1088,7 @@
               </w:rPr>
               <w:t>{#</w:t>
             </w:r>
+            <w:proofErr w:type="spellStart"/>
             <w:r>
               <w:rPr>
                 <w:rFonts w:ascii="Microsoft Sans Serif" w:hAnsi="Microsoft Sans Serif" w:cs="Microsoft Sans Serif"/>
@@ -832,6 +1098,7 @@
               </w:rPr>
               <w:t>subpage</w:t>
             </w:r>
+            <w:proofErr w:type="spellEnd"/>
             <w:r>
               <w:rPr>
                 <w:rFonts w:ascii="Microsoft Sans Serif" w:hAnsi="Microsoft Sans Serif" w:cs="Microsoft Sans Serif"/>
@@ -850,14 +1117,13 @@
               </w:rPr>
               <w:t xml:space="preserve">- </w:t>
             </w:r>
-            <w:bookmarkStart w:id="0" w:name="_GoBack"/>
-            <w:bookmarkEnd w:id="0"/>
             <w:r>
               <w:rPr>
                 <w:b/>
               </w:rPr>
               <w:t>{</w:t>
             </w:r>
+            <w:proofErr w:type="spellStart"/>
             <w:r>
               <w:rPr>
                 <w:b/>
@@ -868,7 +1134,14 @@
               <w:rPr>
                 <w:b/>
               </w:rPr>
-              <w:t>PageName}</w:t>
+              <w:t>PageName</w:t>
+            </w:r>
+            <w:proofErr w:type="spellEnd"/>
+            <w:r>
+              <w:rPr>
+                <w:b/>
+              </w:rPr>
+              <w:t>}</w:t>
             </w:r>
           </w:p>
         </w:tc>
@@ -879,7 +1152,18 @@
           </w:tcPr>
           <w:p>
             <w:r>
-              <w:t>{pageNotes}</w:t>
+              <w:t>{</w:t>
+            </w:r>
+            <w:proofErr w:type="spellStart"/>
+            <w:r>
+              <w:t>childP</w:t>
+            </w:r>
+            <w:r>
+              <w:t>ageNotes</w:t>
+            </w:r>
+            <w:proofErr w:type="spellEnd"/>
+            <w:r>
+              <w:t>}</w:t>
             </w:r>
             <w:r>
               <w:rPr>
@@ -888,7 +1172,27 @@
                 <w:sz w:val="20"/>
                 <w:szCs w:val="20"/>
               </w:rPr>
-              <w:t>{/subpage}</w:t>
+              <w:t>{/</w:t>
+            </w:r>
+            <w:proofErr w:type="spellStart"/>
+            <w:r>
+              <w:rPr>
+                <w:rFonts w:ascii="Microsoft Sans Serif" w:hAnsi="Microsoft Sans Serif" w:cs="Microsoft Sans Serif"/>
+                <w:bCs/>
+                <w:sz w:val="20"/>
+                <w:szCs w:val="20"/>
+              </w:rPr>
+              <w:t>subpage</w:t>
+            </w:r>
+            <w:proofErr w:type="spellEnd"/>
+            <w:r>
+              <w:rPr>
+                <w:rFonts w:ascii="Microsoft Sans Serif" w:hAnsi="Microsoft Sans Serif" w:cs="Microsoft Sans Serif"/>
+                <w:bCs/>
+                <w:sz w:val="20"/>
+                <w:szCs w:val="20"/>
+              </w:rPr>
+              <w:t>}</w:t>
             </w:r>
           </w:p>
         </w:tc>
@@ -896,6 +1200,7 @@
     </w:tbl>
     <w:p>
       <w:pPr>
+        <w:spacing w:after="0" w:line="240" w:lineRule="auto"/>
         <w:rPr>
           <w:rFonts w:ascii="Microsoft Sans Serif" w:hAnsi="Microsoft Sans Serif" w:cs="Microsoft Sans Serif"/>
           <w:bCs/>
@@ -910,8 +1215,10 @@
           <w:sz w:val="20"/>
           <w:szCs w:val="20"/>
         </w:rPr>
-        <w:t>{</w:t>
-      </w:r>
+        <w:t>{/</w:t>
+      </w:r>
+      <w:proofErr w:type="spellStart"/>
+      <w:proofErr w:type="gramStart"/>
       <w:r>
         <w:rPr>
           <w:rFonts w:ascii="Microsoft Sans Serif" w:hAnsi="Microsoft Sans Serif" w:cs="Microsoft Sans Serif"/>
@@ -919,8 +1226,10 @@
           <w:sz w:val="20"/>
           <w:szCs w:val="20"/>
         </w:rPr>
-        <w:t>/</w:t>
-      </w:r>
+        <w:t>siteArchitecture</w:t>
+      </w:r>
+      <w:proofErr w:type="spellEnd"/>
+      <w:proofErr w:type="gramEnd"/>
       <w:r>
         <w:rPr>
           <w:rFonts w:ascii="Microsoft Sans Serif" w:hAnsi="Microsoft Sans Serif" w:cs="Microsoft Sans Serif"/>
@@ -928,17 +1237,10 @@
           <w:sz w:val="20"/>
           <w:szCs w:val="20"/>
         </w:rPr>
-        <w:t>siteArchitecture</w:t>
-      </w:r>
-      <w:r>
-        <w:rPr>
-          <w:rFonts w:ascii="Microsoft Sans Serif" w:hAnsi="Microsoft Sans Serif" w:cs="Microsoft Sans Serif"/>
-          <w:bCs/>
-          <w:sz w:val="20"/>
-          <w:szCs w:val="20"/>
-        </w:rPr>
         <w:t>}</w:t>
       </w:r>
+      <w:bookmarkStart w:id="0" w:name="_GoBack"/>
+      <w:bookmarkEnd w:id="0"/>
     </w:p>
     <w:sectPr>
       <w:pgSz w:w="11906" w:h="16838"/>

</xml_diff>

<commit_message>
Updated download button for blueprint generator
</commit_message>
<xml_diff>
--- a/supersite/routes/word/blueprint_template.docx
+++ b/supersite/routes/word/blueprint_template.docx
@@ -1098,6 +1098,8 @@
               </w:rPr>
               <w:t>subpage</w:t>
             </w:r>
+            <w:bookmarkStart w:id="0" w:name="_GoBack"/>
+            <w:bookmarkEnd w:id="0"/>
             <w:proofErr w:type="spellEnd"/>
             <w:r>
               <w:rPr>
@@ -1239,8 +1241,6 @@
         </w:rPr>
         <w:t>}</w:t>
       </w:r>
-      <w:bookmarkStart w:id="0" w:name="_GoBack"/>
-      <w:bookmarkEnd w:id="0"/>
     </w:p>
     <w:sectPr>
       <w:pgSz w:w="11906" w:h="16838"/>

</xml_diff>